<commit_message>
have stack init of local var in main completed in machine code
</commit_message>
<xml_diff>
--- a/project-1/documents/ISA-and-micro-instructions.docx
+++ b/project-1/documents/ISA-and-micro-instructions.docx
@@ -114,6 +114,258 @@
           <w:u w:val="single"/>
         </w:rPr>
       </w:pPr>
+      <w:r>
+        <w:rPr>
+          <w:b/>
+          <w:sz w:val="24"/>
+          <w:szCs w:val="24"/>
+          <w:u w:val="single"/>
+        </w:rPr>
+        <w:t>General Processor</w:t>
+      </w:r>
+      <w:r>
+        <w:rPr>
+          <w:b/>
+          <w:sz w:val="24"/>
+          <w:szCs w:val="24"/>
+          <w:u w:val="single"/>
+        </w:rPr>
+        <w:t xml:space="preserve"> Description</w:t>
+      </w:r>
+    </w:p>
+    <w:p>
+      <w:pPr>
+        <w:rPr>
+          <w:b/>
+          <w:sz w:val="24"/>
+          <w:szCs w:val="24"/>
+          <w:u w:val="single"/>
+        </w:rPr>
+      </w:pPr>
+    </w:p>
+    <w:p>
+      <w:pPr>
+        <w:pStyle w:val="ListParagraph"/>
+        <w:numPr>
+          <w:ilvl w:val="0"/>
+          <w:numId w:val="5"/>
+        </w:numPr>
+        <w:ind w:left="1080"/>
+        <w:rPr>
+          <w:b/>
+          <w:sz w:val="24"/>
+          <w:szCs w:val="24"/>
+          <w:u w:val="single"/>
+        </w:rPr>
+      </w:pPr>
+      <w:r>
+        <w:rPr>
+          <w:sz w:val="24"/>
+          <w:szCs w:val="24"/>
+        </w:rPr>
+        <w:t>32 bit data path</w:t>
+      </w:r>
+    </w:p>
+    <w:p>
+      <w:pPr>
+        <w:pStyle w:val="ListParagraph"/>
+        <w:ind w:left="1080"/>
+        <w:rPr>
+          <w:b/>
+          <w:sz w:val="24"/>
+          <w:szCs w:val="24"/>
+          <w:u w:val="single"/>
+        </w:rPr>
+      </w:pPr>
+    </w:p>
+    <w:p>
+      <w:pPr>
+        <w:pStyle w:val="ListParagraph"/>
+        <w:numPr>
+          <w:ilvl w:val="0"/>
+          <w:numId w:val="5"/>
+        </w:numPr>
+        <w:ind w:left="1080"/>
+        <w:rPr>
+          <w:b/>
+          <w:sz w:val="24"/>
+          <w:szCs w:val="24"/>
+          <w:u w:val="single"/>
+        </w:rPr>
+      </w:pPr>
+      <w:r>
+        <w:rPr>
+          <w:sz w:val="24"/>
+          <w:szCs w:val="24"/>
+        </w:rPr>
+        <w:t>Word length 4 bytes</w:t>
+      </w:r>
+    </w:p>
+    <w:p>
+      <w:pPr>
+        <w:pStyle w:val="ListParagraph"/>
+        <w:ind w:left="1080"/>
+        <w:rPr>
+          <w:b/>
+          <w:sz w:val="24"/>
+          <w:szCs w:val="24"/>
+          <w:u w:val="single"/>
+        </w:rPr>
+      </w:pPr>
+    </w:p>
+    <w:p>
+      <w:pPr>
+        <w:pStyle w:val="ListParagraph"/>
+        <w:numPr>
+          <w:ilvl w:val="0"/>
+          <w:numId w:val="5"/>
+        </w:numPr>
+        <w:ind w:left="1080"/>
+        <w:rPr>
+          <w:b/>
+          <w:sz w:val="24"/>
+          <w:szCs w:val="24"/>
+          <w:u w:val="single"/>
+        </w:rPr>
+      </w:pPr>
+      <w:r>
+        <w:rPr>
+          <w:sz w:val="24"/>
+          <w:szCs w:val="24"/>
+        </w:rPr>
+        <w:t>Word Addressable only</w:t>
+      </w:r>
+    </w:p>
+    <w:p>
+      <w:pPr>
+        <w:pStyle w:val="ListParagraph"/>
+        <w:ind w:left="1080"/>
+        <w:rPr>
+          <w:b/>
+          <w:sz w:val="24"/>
+          <w:szCs w:val="24"/>
+          <w:u w:val="single"/>
+        </w:rPr>
+      </w:pPr>
+    </w:p>
+    <w:p>
+      <w:pPr>
+        <w:pStyle w:val="ListParagraph"/>
+        <w:numPr>
+          <w:ilvl w:val="0"/>
+          <w:numId w:val="5"/>
+        </w:numPr>
+        <w:ind w:left="1080"/>
+        <w:rPr>
+          <w:b/>
+          <w:sz w:val="24"/>
+          <w:szCs w:val="24"/>
+          <w:u w:val="single"/>
+        </w:rPr>
+      </w:pPr>
+      <w:r>
+        <w:rPr>
+          <w:sz w:val="24"/>
+          <w:szCs w:val="24"/>
+        </w:rPr>
+        <w:t>32 registers</w:t>
+      </w:r>
+    </w:p>
+    <w:p>
+      <w:pPr>
+        <w:pStyle w:val="ListParagraph"/>
+        <w:rPr>
+          <w:b/>
+          <w:sz w:val="24"/>
+          <w:szCs w:val="24"/>
+          <w:u w:val="single"/>
+        </w:rPr>
+      </w:pPr>
+    </w:p>
+    <w:p>
+      <w:pPr>
+        <w:pStyle w:val="ListParagraph"/>
+        <w:numPr>
+          <w:ilvl w:val="0"/>
+          <w:numId w:val="5"/>
+        </w:numPr>
+        <w:ind w:left="1080"/>
+        <w:rPr>
+          <w:b/>
+          <w:sz w:val="24"/>
+          <w:szCs w:val="24"/>
+          <w:u w:val="single"/>
+        </w:rPr>
+      </w:pPr>
+      <w:r>
+        <w:rPr>
+          <w:sz w:val="24"/>
+          <w:szCs w:val="24"/>
+        </w:rPr>
+        <w:t xml:space="preserve">On startup, the stack pointer in initialized to the maximum address </w:t>
+      </w:r>
+      <w:r>
+        <w:rPr>
+          <w:color w:val="FF0000"/>
+          <w:sz w:val="24"/>
+          <w:szCs w:val="24"/>
+        </w:rPr>
+        <w:t>( … )</w:t>
+      </w:r>
+    </w:p>
+    <w:p>
+      <w:pPr>
+        <w:pStyle w:val="ListParagraph"/>
+        <w:numPr>
+          <w:ilvl w:val="0"/>
+          <w:numId w:val="5"/>
+        </w:numPr>
+        <w:ind w:left="360"/>
+        <w:rPr>
+          <w:b/>
+          <w:sz w:val="24"/>
+          <w:szCs w:val="24"/>
+          <w:u w:val="single"/>
+        </w:rPr>
+      </w:pPr>
+      <w:r>
+        <w:rPr>
+          <w:b/>
+          <w:sz w:val="24"/>
+          <w:szCs w:val="24"/>
+          <w:u w:val="single"/>
+        </w:rPr>
+        <w:br w:type="page"/>
+      </w:r>
+    </w:p>
+    <w:p>
+      <w:pPr>
+        <w:rPr>
+          <w:b/>
+          <w:sz w:val="24"/>
+          <w:szCs w:val="24"/>
+          <w:u w:val="single"/>
+        </w:rPr>
+      </w:pPr>
+    </w:p>
+    <w:p>
+      <w:pPr>
+        <w:rPr>
+          <w:b/>
+          <w:sz w:val="24"/>
+          <w:szCs w:val="24"/>
+          <w:u w:val="single"/>
+        </w:rPr>
+      </w:pPr>
+      <w:r>
+        <w:rPr>
+          <w:b/>
+          <w:sz w:val="24"/>
+          <w:szCs w:val="24"/>
+          <w:u w:val="single"/>
+        </w:rPr>
+        <w:t xml:space="preserve">Control Unit </w:t>
+      </w:r>
       <w:r>
         <w:rPr>
           <w:b/>
@@ -2085,6 +2337,1044 @@
           <w:u w:val="single"/>
         </w:rPr>
         <w:lastRenderedPageBreak/>
+        <w:t>Register Conventions</w:t>
+      </w:r>
+    </w:p>
+    <w:p>
+      <w:pPr>
+        <w:rPr>
+          <w:b/>
+          <w:sz w:val="24"/>
+          <w:szCs w:val="24"/>
+          <w:u w:val="single"/>
+        </w:rPr>
+      </w:pPr>
+    </w:p>
+    <w:p>
+      <w:pPr>
+        <w:rPr>
+          <w:sz w:val="24"/>
+          <w:szCs w:val="24"/>
+        </w:rPr>
+      </w:pPr>
+      <w:r>
+        <w:rPr>
+          <w:sz w:val="24"/>
+          <w:szCs w:val="24"/>
+        </w:rPr>
+        <w:t>This processor uses the same register convention as MIPS.</w:t>
+      </w:r>
+    </w:p>
+    <w:tbl>
+      <w:tblPr>
+        <w:tblStyle w:val="TableGrid"/>
+        <w:tblW w:w="0" w:type="auto"/>
+        <w:tblLook w:val="04A0" w:firstRow="1" w:lastRow="0" w:firstColumn="1" w:lastColumn="0" w:noHBand="0" w:noVBand="1"/>
+      </w:tblPr>
+      <w:tblGrid>
+        <w:gridCol w:w="2695"/>
+        <w:gridCol w:w="2340"/>
+        <w:gridCol w:w="4315"/>
+      </w:tblGrid>
+      <w:tr>
+        <w:tc>
+          <w:tcPr>
+            <w:tcW w:w="2695" w:type="dxa"/>
+          </w:tcPr>
+          <w:p>
+            <w:pPr>
+              <w:rPr>
+                <w:b/>
+                <w:sz w:val="24"/>
+                <w:szCs w:val="24"/>
+              </w:rPr>
+            </w:pPr>
+            <w:r>
+              <w:rPr>
+                <w:b/>
+                <w:sz w:val="24"/>
+                <w:szCs w:val="24"/>
+              </w:rPr>
+              <w:t>Number</w:t>
+            </w:r>
+          </w:p>
+        </w:tc>
+        <w:tc>
+          <w:tcPr>
+            <w:tcW w:w="2340" w:type="dxa"/>
+          </w:tcPr>
+          <w:p>
+            <w:pPr>
+              <w:rPr>
+                <w:b/>
+                <w:sz w:val="24"/>
+                <w:szCs w:val="24"/>
+              </w:rPr>
+            </w:pPr>
+            <w:r>
+              <w:rPr>
+                <w:b/>
+                <w:sz w:val="24"/>
+                <w:szCs w:val="24"/>
+              </w:rPr>
+              <w:t>Name</w:t>
+            </w:r>
+          </w:p>
+        </w:tc>
+        <w:tc>
+          <w:tcPr>
+            <w:tcW w:w="4315" w:type="dxa"/>
+          </w:tcPr>
+          <w:p>
+            <w:pPr>
+              <w:rPr>
+                <w:b/>
+                <w:sz w:val="24"/>
+                <w:szCs w:val="24"/>
+              </w:rPr>
+            </w:pPr>
+            <w:r>
+              <w:rPr>
+                <w:b/>
+                <w:sz w:val="24"/>
+                <w:szCs w:val="24"/>
+              </w:rPr>
+              <w:t>Purpose</w:t>
+            </w:r>
+          </w:p>
+        </w:tc>
+      </w:tr>
+      <w:tr>
+        <w:tc>
+          <w:tcPr>
+            <w:tcW w:w="2695" w:type="dxa"/>
+          </w:tcPr>
+          <w:p>
+            <w:pPr>
+              <w:rPr>
+                <w:sz w:val="24"/>
+                <w:szCs w:val="24"/>
+              </w:rPr>
+            </w:pPr>
+            <w:r>
+              <w:rPr>
+                <w:sz w:val="24"/>
+                <w:szCs w:val="24"/>
+              </w:rPr>
+              <w:t>$0</w:t>
+            </w:r>
+          </w:p>
+        </w:tc>
+        <w:tc>
+          <w:tcPr>
+            <w:tcW w:w="2340" w:type="dxa"/>
+          </w:tcPr>
+          <w:p>
+            <w:pPr>
+              <w:rPr>
+                <w:sz w:val="24"/>
+                <w:szCs w:val="24"/>
+              </w:rPr>
+            </w:pPr>
+            <w:r>
+              <w:rPr>
+                <w:sz w:val="24"/>
+                <w:szCs w:val="24"/>
+              </w:rPr>
+              <w:t>$0</w:t>
+            </w:r>
+          </w:p>
+        </w:tc>
+        <w:tc>
+          <w:tcPr>
+            <w:tcW w:w="4315" w:type="dxa"/>
+          </w:tcPr>
+          <w:p>
+            <w:pPr>
+              <w:rPr>
+                <w:sz w:val="24"/>
+                <w:szCs w:val="24"/>
+              </w:rPr>
+            </w:pPr>
+            <w:r>
+              <w:rPr>
+                <w:sz w:val="24"/>
+                <w:szCs w:val="24"/>
+              </w:rPr>
+              <w:t>Always 0</w:t>
+            </w:r>
+          </w:p>
+        </w:tc>
+      </w:tr>
+      <w:tr>
+        <w:tc>
+          <w:tcPr>
+            <w:tcW w:w="2695" w:type="dxa"/>
+          </w:tcPr>
+          <w:p>
+            <w:pPr>
+              <w:rPr>
+                <w:sz w:val="24"/>
+                <w:szCs w:val="24"/>
+              </w:rPr>
+            </w:pPr>
+            <w:r>
+              <w:rPr>
+                <w:sz w:val="24"/>
+                <w:szCs w:val="24"/>
+              </w:rPr>
+              <w:t>$1</w:t>
+            </w:r>
+          </w:p>
+        </w:tc>
+        <w:tc>
+          <w:tcPr>
+            <w:tcW w:w="2340" w:type="dxa"/>
+          </w:tcPr>
+          <w:p>
+            <w:pPr>
+              <w:rPr>
+                <w:sz w:val="24"/>
+                <w:szCs w:val="24"/>
+              </w:rPr>
+            </w:pPr>
+            <w:r>
+              <w:rPr>
+                <w:sz w:val="24"/>
+                <w:szCs w:val="24"/>
+              </w:rPr>
+              <w:t>$at</w:t>
+            </w:r>
+          </w:p>
+        </w:tc>
+        <w:tc>
+          <w:tcPr>
+            <w:tcW w:w="4315" w:type="dxa"/>
+          </w:tcPr>
+          <w:p>
+            <w:pPr>
+              <w:rPr>
+                <w:sz w:val="24"/>
+                <w:szCs w:val="24"/>
+              </w:rPr>
+            </w:pPr>
+            <w:r>
+              <w:rPr>
+                <w:sz w:val="24"/>
+                <w:szCs w:val="24"/>
+              </w:rPr>
+              <w:t xml:space="preserve">The </w:t>
+            </w:r>
+            <w:r>
+              <w:rPr>
+                <w:i/>
+                <w:sz w:val="24"/>
+                <w:szCs w:val="24"/>
+              </w:rPr>
+              <w:t>Assembler</w:t>
+            </w:r>
+            <w:r>
+              <w:rPr>
+                <w:sz w:val="24"/>
+                <w:szCs w:val="24"/>
+              </w:rPr>
+              <w:t xml:space="preserve"> </w:t>
+            </w:r>
+            <w:r>
+              <w:rPr>
+                <w:i/>
+                <w:sz w:val="24"/>
+                <w:szCs w:val="24"/>
+              </w:rPr>
+              <w:t>Temporary</w:t>
+            </w:r>
+            <w:r>
+              <w:rPr>
+                <w:sz w:val="24"/>
+                <w:szCs w:val="24"/>
+              </w:rPr>
+              <w:t xml:space="preserve"> used by the assembler in expanding pseudo-ops</w:t>
+            </w:r>
+          </w:p>
+        </w:tc>
+      </w:tr>
+      <w:tr>
+        <w:tc>
+          <w:tcPr>
+            <w:tcW w:w="2695" w:type="dxa"/>
+          </w:tcPr>
+          <w:p>
+            <w:pPr>
+              <w:rPr>
+                <w:sz w:val="24"/>
+                <w:szCs w:val="24"/>
+              </w:rPr>
+            </w:pPr>
+            <w:r>
+              <w:rPr>
+                <w:sz w:val="24"/>
+                <w:szCs w:val="24"/>
+              </w:rPr>
+              <w:t>$2-$3</w:t>
+            </w:r>
+          </w:p>
+        </w:tc>
+        <w:tc>
+          <w:tcPr>
+            <w:tcW w:w="2340" w:type="dxa"/>
+          </w:tcPr>
+          <w:p>
+            <w:pPr>
+              <w:rPr>
+                <w:sz w:val="24"/>
+                <w:szCs w:val="24"/>
+              </w:rPr>
+            </w:pPr>
+            <w:r>
+              <w:rPr>
+                <w:sz w:val="24"/>
+                <w:szCs w:val="24"/>
+              </w:rPr>
+              <w:t>$v0-$v1</w:t>
+            </w:r>
+          </w:p>
+        </w:tc>
+        <w:tc>
+          <w:tcPr>
+            <w:tcW w:w="4315" w:type="dxa"/>
+          </w:tcPr>
+          <w:p>
+            <w:pPr>
+              <w:rPr>
+                <w:sz w:val="24"/>
+                <w:szCs w:val="24"/>
+              </w:rPr>
+            </w:pPr>
+            <w:r>
+              <w:rPr>
+                <w:sz w:val="24"/>
+                <w:szCs w:val="24"/>
+              </w:rPr>
+              <w:t xml:space="preserve">These registers contain the </w:t>
+            </w:r>
+            <w:r>
+              <w:rPr>
+                <w:i/>
+                <w:sz w:val="24"/>
+                <w:szCs w:val="24"/>
+              </w:rPr>
+              <w:t>Returned Value</w:t>
+            </w:r>
+            <w:r>
+              <w:rPr>
+                <w:sz w:val="24"/>
+                <w:szCs w:val="24"/>
+              </w:rPr>
+              <w:t xml:space="preserve"> of a subroutine.</w:t>
+            </w:r>
+          </w:p>
+        </w:tc>
+      </w:tr>
+      <w:tr>
+        <w:tc>
+          <w:tcPr>
+            <w:tcW w:w="2695" w:type="dxa"/>
+          </w:tcPr>
+          <w:p>
+            <w:pPr>
+              <w:rPr>
+                <w:sz w:val="24"/>
+                <w:szCs w:val="24"/>
+              </w:rPr>
+            </w:pPr>
+            <w:r>
+              <w:rPr>
+                <w:sz w:val="24"/>
+                <w:szCs w:val="24"/>
+              </w:rPr>
+              <w:t>$4-$7</w:t>
+            </w:r>
+          </w:p>
+        </w:tc>
+        <w:tc>
+          <w:tcPr>
+            <w:tcW w:w="2340" w:type="dxa"/>
+          </w:tcPr>
+          <w:p>
+            <w:pPr>
+              <w:rPr>
+                <w:sz w:val="24"/>
+                <w:szCs w:val="24"/>
+              </w:rPr>
+            </w:pPr>
+            <w:r>
+              <w:rPr>
+                <w:sz w:val="24"/>
+                <w:szCs w:val="24"/>
+              </w:rPr>
+              <w:t>$a0-$a3</w:t>
+            </w:r>
+          </w:p>
+        </w:tc>
+        <w:tc>
+          <w:tcPr>
+            <w:tcW w:w="4315" w:type="dxa"/>
+          </w:tcPr>
+          <w:p>
+            <w:pPr>
+              <w:rPr>
+                <w:sz w:val="24"/>
+                <w:szCs w:val="24"/>
+              </w:rPr>
+            </w:pPr>
+            <w:r>
+              <w:rPr>
+                <w:sz w:val="24"/>
+                <w:szCs w:val="24"/>
+              </w:rPr>
+              <w:t xml:space="preserve">The </w:t>
+            </w:r>
+            <w:r>
+              <w:rPr>
+                <w:i/>
+                <w:sz w:val="24"/>
+                <w:szCs w:val="24"/>
+              </w:rPr>
+              <w:t xml:space="preserve">Argument </w:t>
+            </w:r>
+            <w:r>
+              <w:rPr>
+                <w:sz w:val="24"/>
+                <w:szCs w:val="24"/>
+              </w:rPr>
+              <w:t>registers, these registers contain the first 4 argument values for a subroutine call</w:t>
+            </w:r>
+          </w:p>
+        </w:tc>
+      </w:tr>
+      <w:tr>
+        <w:tc>
+          <w:tcPr>
+            <w:tcW w:w="2695" w:type="dxa"/>
+          </w:tcPr>
+          <w:p>
+            <w:pPr>
+              <w:rPr>
+                <w:sz w:val="24"/>
+                <w:szCs w:val="24"/>
+              </w:rPr>
+            </w:pPr>
+            <w:r>
+              <w:rPr>
+                <w:sz w:val="24"/>
+                <w:szCs w:val="24"/>
+              </w:rPr>
+              <w:t>$8-$15, $24-$25</w:t>
+            </w:r>
+          </w:p>
+        </w:tc>
+        <w:tc>
+          <w:tcPr>
+            <w:tcW w:w="2340" w:type="dxa"/>
+          </w:tcPr>
+          <w:p>
+            <w:pPr>
+              <w:rPr>
+                <w:sz w:val="24"/>
+                <w:szCs w:val="24"/>
+              </w:rPr>
+            </w:pPr>
+            <w:r>
+              <w:rPr>
+                <w:sz w:val="24"/>
+                <w:szCs w:val="24"/>
+              </w:rPr>
+              <w:t>$t0-$t9</w:t>
+            </w:r>
+          </w:p>
+        </w:tc>
+        <w:tc>
+          <w:tcPr>
+            <w:tcW w:w="4315" w:type="dxa"/>
+          </w:tcPr>
+          <w:p>
+            <w:pPr>
+              <w:rPr>
+                <w:sz w:val="24"/>
+                <w:szCs w:val="24"/>
+              </w:rPr>
+            </w:pPr>
+            <w:r>
+              <w:rPr>
+                <w:sz w:val="24"/>
+                <w:szCs w:val="24"/>
+              </w:rPr>
+              <w:t xml:space="preserve">The </w:t>
+            </w:r>
+            <w:r>
+              <w:rPr>
+                <w:i/>
+                <w:sz w:val="24"/>
+                <w:szCs w:val="24"/>
+              </w:rPr>
+              <w:t>Temporary</w:t>
+            </w:r>
+            <w:r>
+              <w:rPr>
+                <w:sz w:val="24"/>
+                <w:szCs w:val="24"/>
+              </w:rPr>
+              <w:t xml:space="preserve"> registers.</w:t>
+            </w:r>
+          </w:p>
+        </w:tc>
+      </w:tr>
+      <w:tr>
+        <w:tc>
+          <w:tcPr>
+            <w:tcW w:w="2695" w:type="dxa"/>
+          </w:tcPr>
+          <w:p>
+            <w:pPr>
+              <w:rPr>
+                <w:sz w:val="24"/>
+                <w:szCs w:val="24"/>
+              </w:rPr>
+            </w:pPr>
+            <w:r>
+              <w:rPr>
+                <w:sz w:val="24"/>
+                <w:szCs w:val="24"/>
+              </w:rPr>
+              <w:t>$16-$23</w:t>
+            </w:r>
+          </w:p>
+        </w:tc>
+        <w:tc>
+          <w:tcPr>
+            <w:tcW w:w="2340" w:type="dxa"/>
+          </w:tcPr>
+          <w:p>
+            <w:pPr>
+              <w:rPr>
+                <w:sz w:val="24"/>
+                <w:szCs w:val="24"/>
+              </w:rPr>
+            </w:pPr>
+            <w:r>
+              <w:rPr>
+                <w:sz w:val="24"/>
+                <w:szCs w:val="24"/>
+              </w:rPr>
+              <w:t>$s0-$s7</w:t>
+            </w:r>
+          </w:p>
+        </w:tc>
+        <w:tc>
+          <w:tcPr>
+            <w:tcW w:w="4315" w:type="dxa"/>
+          </w:tcPr>
+          <w:p>
+            <w:pPr>
+              <w:rPr>
+                <w:sz w:val="24"/>
+                <w:szCs w:val="24"/>
+              </w:rPr>
+            </w:pPr>
+            <w:r>
+              <w:rPr>
+                <w:sz w:val="24"/>
+                <w:szCs w:val="24"/>
+              </w:rPr>
+              <w:t xml:space="preserve">The </w:t>
+            </w:r>
+            <w:r>
+              <w:rPr>
+                <w:i/>
+                <w:sz w:val="24"/>
+                <w:szCs w:val="24"/>
+              </w:rPr>
+              <w:t>Saved</w:t>
+            </w:r>
+            <w:r>
+              <w:rPr>
+                <w:sz w:val="24"/>
+                <w:szCs w:val="24"/>
+              </w:rPr>
+              <w:t xml:space="preserve"> Registers.</w:t>
+            </w:r>
+          </w:p>
+        </w:tc>
+      </w:tr>
+      <w:tr>
+        <w:tc>
+          <w:tcPr>
+            <w:tcW w:w="2695" w:type="dxa"/>
+          </w:tcPr>
+          <w:p>
+            <w:pPr>
+              <w:rPr>
+                <w:sz w:val="24"/>
+                <w:szCs w:val="24"/>
+              </w:rPr>
+            </w:pPr>
+            <w:r>
+              <w:rPr>
+                <w:sz w:val="24"/>
+                <w:szCs w:val="24"/>
+              </w:rPr>
+              <w:t>$26-$27</w:t>
+            </w:r>
+          </w:p>
+        </w:tc>
+        <w:tc>
+          <w:tcPr>
+            <w:tcW w:w="2340" w:type="dxa"/>
+          </w:tcPr>
+          <w:p>
+            <w:pPr>
+              <w:rPr>
+                <w:sz w:val="24"/>
+                <w:szCs w:val="24"/>
+              </w:rPr>
+            </w:pPr>
+            <w:r>
+              <w:rPr>
+                <w:sz w:val="24"/>
+                <w:szCs w:val="24"/>
+              </w:rPr>
+              <w:t>$k0-$k1</w:t>
+            </w:r>
+          </w:p>
+        </w:tc>
+        <w:tc>
+          <w:tcPr>
+            <w:tcW w:w="4315" w:type="dxa"/>
+          </w:tcPr>
+          <w:p>
+            <w:pPr>
+              <w:rPr>
+                <w:sz w:val="24"/>
+                <w:szCs w:val="24"/>
+              </w:rPr>
+            </w:pPr>
+            <w:r>
+              <w:rPr>
+                <w:sz w:val="24"/>
+                <w:szCs w:val="24"/>
+              </w:rPr>
+              <w:t xml:space="preserve">The </w:t>
+            </w:r>
+            <w:r>
+              <w:rPr>
+                <w:i/>
+                <w:sz w:val="24"/>
+                <w:szCs w:val="24"/>
+              </w:rPr>
+              <w:t>Kernel Reserved</w:t>
+            </w:r>
+            <w:r>
+              <w:rPr>
+                <w:sz w:val="24"/>
+                <w:szCs w:val="24"/>
+              </w:rPr>
+              <w:t xml:space="preserve"> registers. DO NOT USE</w:t>
+            </w:r>
+          </w:p>
+        </w:tc>
+      </w:tr>
+      <w:tr>
+        <w:tc>
+          <w:tcPr>
+            <w:tcW w:w="2695" w:type="dxa"/>
+          </w:tcPr>
+          <w:p>
+            <w:pPr>
+              <w:rPr>
+                <w:sz w:val="24"/>
+                <w:szCs w:val="24"/>
+              </w:rPr>
+            </w:pPr>
+            <w:r>
+              <w:rPr>
+                <w:sz w:val="24"/>
+                <w:szCs w:val="24"/>
+              </w:rPr>
+              <w:t>$28</w:t>
+            </w:r>
+          </w:p>
+        </w:tc>
+        <w:tc>
+          <w:tcPr>
+            <w:tcW w:w="2340" w:type="dxa"/>
+          </w:tcPr>
+          <w:p>
+            <w:pPr>
+              <w:rPr>
+                <w:sz w:val="24"/>
+                <w:szCs w:val="24"/>
+              </w:rPr>
+            </w:pPr>
+            <w:r>
+              <w:rPr>
+                <w:sz w:val="24"/>
+                <w:szCs w:val="24"/>
+              </w:rPr>
+              <w:t>$</w:t>
+            </w:r>
+            <w:proofErr w:type="spellStart"/>
+            <w:r>
+              <w:rPr>
+                <w:sz w:val="24"/>
+                <w:szCs w:val="24"/>
+              </w:rPr>
+              <w:t>gp</w:t>
+            </w:r>
+            <w:proofErr w:type="spellEnd"/>
+          </w:p>
+        </w:tc>
+        <w:tc>
+          <w:tcPr>
+            <w:tcW w:w="4315" w:type="dxa"/>
+          </w:tcPr>
+          <w:p>
+            <w:pPr>
+              <w:rPr>
+                <w:sz w:val="24"/>
+                <w:szCs w:val="24"/>
+              </w:rPr>
+            </w:pPr>
+            <w:r>
+              <w:rPr>
+                <w:sz w:val="24"/>
+                <w:szCs w:val="24"/>
+              </w:rPr>
+              <w:t xml:space="preserve">The </w:t>
+            </w:r>
+            <w:proofErr w:type="spellStart"/>
+            <w:r>
+              <w:rPr>
+                <w:i/>
+                <w:sz w:val="24"/>
+                <w:szCs w:val="24"/>
+              </w:rPr>
+              <w:t>Globals</w:t>
+            </w:r>
+            <w:proofErr w:type="spellEnd"/>
+            <w:r>
+              <w:rPr>
+                <w:i/>
+                <w:sz w:val="24"/>
+                <w:szCs w:val="24"/>
+              </w:rPr>
+              <w:t xml:space="preserve"> Pointer</w:t>
+            </w:r>
+            <w:r>
+              <w:rPr>
+                <w:sz w:val="24"/>
+                <w:szCs w:val="24"/>
+              </w:rPr>
+              <w:t xml:space="preserve"> used for addressing static global variables.</w:t>
+            </w:r>
+          </w:p>
+        </w:tc>
+      </w:tr>
+      <w:tr>
+        <w:tc>
+          <w:tcPr>
+            <w:tcW w:w="2695" w:type="dxa"/>
+          </w:tcPr>
+          <w:p>
+            <w:pPr>
+              <w:rPr>
+                <w:sz w:val="24"/>
+                <w:szCs w:val="24"/>
+              </w:rPr>
+            </w:pPr>
+            <w:r>
+              <w:rPr>
+                <w:sz w:val="24"/>
+                <w:szCs w:val="24"/>
+              </w:rPr>
+              <w:t>$29</w:t>
+            </w:r>
+          </w:p>
+        </w:tc>
+        <w:tc>
+          <w:tcPr>
+            <w:tcW w:w="2340" w:type="dxa"/>
+          </w:tcPr>
+          <w:p>
+            <w:pPr>
+              <w:rPr>
+                <w:sz w:val="24"/>
+                <w:szCs w:val="24"/>
+              </w:rPr>
+            </w:pPr>
+            <w:r>
+              <w:rPr>
+                <w:sz w:val="24"/>
+                <w:szCs w:val="24"/>
+              </w:rPr>
+              <w:t>$</w:t>
+            </w:r>
+            <w:proofErr w:type="spellStart"/>
+            <w:r>
+              <w:rPr>
+                <w:sz w:val="24"/>
+                <w:szCs w:val="24"/>
+              </w:rPr>
+              <w:t>sp</w:t>
+            </w:r>
+            <w:proofErr w:type="spellEnd"/>
+          </w:p>
+        </w:tc>
+        <w:tc>
+          <w:tcPr>
+            <w:tcW w:w="4315" w:type="dxa"/>
+          </w:tcPr>
+          <w:p>
+            <w:pPr>
+              <w:rPr>
+                <w:sz w:val="24"/>
+                <w:szCs w:val="24"/>
+              </w:rPr>
+            </w:pPr>
+            <w:r>
+              <w:rPr>
+                <w:sz w:val="24"/>
+                <w:szCs w:val="24"/>
+              </w:rPr>
+              <w:t xml:space="preserve">The </w:t>
+            </w:r>
+            <w:r>
+              <w:rPr>
+                <w:i/>
+                <w:sz w:val="24"/>
+                <w:szCs w:val="24"/>
+              </w:rPr>
+              <w:t>Stack Pointer</w:t>
+            </w:r>
+          </w:p>
+        </w:tc>
+      </w:tr>
+      <w:tr>
+        <w:tc>
+          <w:tcPr>
+            <w:tcW w:w="2695" w:type="dxa"/>
+          </w:tcPr>
+          <w:p>
+            <w:pPr>
+              <w:rPr>
+                <w:sz w:val="24"/>
+                <w:szCs w:val="24"/>
+              </w:rPr>
+            </w:pPr>
+            <w:r>
+              <w:rPr>
+                <w:sz w:val="24"/>
+                <w:szCs w:val="24"/>
+              </w:rPr>
+              <w:t>$30</w:t>
+            </w:r>
+          </w:p>
+        </w:tc>
+        <w:tc>
+          <w:tcPr>
+            <w:tcW w:w="2340" w:type="dxa"/>
+          </w:tcPr>
+          <w:p>
+            <w:pPr>
+              <w:rPr>
+                <w:sz w:val="24"/>
+                <w:szCs w:val="24"/>
+              </w:rPr>
+            </w:pPr>
+            <w:r>
+              <w:rPr>
+                <w:sz w:val="24"/>
+                <w:szCs w:val="24"/>
+              </w:rPr>
+              <w:t>$</w:t>
+            </w:r>
+            <w:proofErr w:type="spellStart"/>
+            <w:r>
+              <w:rPr>
+                <w:sz w:val="24"/>
+                <w:szCs w:val="24"/>
+              </w:rPr>
+              <w:t>fp</w:t>
+            </w:r>
+            <w:proofErr w:type="spellEnd"/>
+          </w:p>
+        </w:tc>
+        <w:tc>
+          <w:tcPr>
+            <w:tcW w:w="4315" w:type="dxa"/>
+          </w:tcPr>
+          <w:p>
+            <w:pPr>
+              <w:rPr>
+                <w:sz w:val="24"/>
+                <w:szCs w:val="24"/>
+              </w:rPr>
+            </w:pPr>
+            <w:r>
+              <w:rPr>
+                <w:sz w:val="24"/>
+                <w:szCs w:val="24"/>
+              </w:rPr>
+              <w:t xml:space="preserve">The </w:t>
+            </w:r>
+            <w:r>
+              <w:rPr>
+                <w:i/>
+                <w:sz w:val="24"/>
+                <w:szCs w:val="24"/>
+              </w:rPr>
+              <w:t>Frame Pointer</w:t>
+            </w:r>
+          </w:p>
+        </w:tc>
+      </w:tr>
+      <w:tr>
+        <w:tc>
+          <w:tcPr>
+            <w:tcW w:w="2695" w:type="dxa"/>
+          </w:tcPr>
+          <w:p>
+            <w:pPr>
+              <w:rPr>
+                <w:sz w:val="24"/>
+                <w:szCs w:val="24"/>
+              </w:rPr>
+            </w:pPr>
+            <w:r>
+              <w:rPr>
+                <w:sz w:val="24"/>
+                <w:szCs w:val="24"/>
+              </w:rPr>
+              <w:t>$31</w:t>
+            </w:r>
+          </w:p>
+        </w:tc>
+        <w:tc>
+          <w:tcPr>
+            <w:tcW w:w="2340" w:type="dxa"/>
+          </w:tcPr>
+          <w:p>
+            <w:pPr>
+              <w:rPr>
+                <w:sz w:val="24"/>
+                <w:szCs w:val="24"/>
+              </w:rPr>
+            </w:pPr>
+            <w:r>
+              <w:rPr>
+                <w:sz w:val="24"/>
+                <w:szCs w:val="24"/>
+              </w:rPr>
+              <w:t>$</w:t>
+            </w:r>
+            <w:proofErr w:type="spellStart"/>
+            <w:r>
+              <w:rPr>
+                <w:sz w:val="24"/>
+                <w:szCs w:val="24"/>
+              </w:rPr>
+              <w:t>ra</w:t>
+            </w:r>
+            <w:proofErr w:type="spellEnd"/>
+          </w:p>
+        </w:tc>
+        <w:tc>
+          <w:tcPr>
+            <w:tcW w:w="4315" w:type="dxa"/>
+          </w:tcPr>
+          <w:p>
+            <w:pPr>
+              <w:rPr>
+                <w:sz w:val="24"/>
+                <w:szCs w:val="24"/>
+              </w:rPr>
+            </w:pPr>
+            <w:r>
+              <w:rPr>
+                <w:sz w:val="24"/>
+                <w:szCs w:val="24"/>
+              </w:rPr>
+              <w:t xml:space="preserve">The </w:t>
+            </w:r>
+            <w:r>
+              <w:rPr>
+                <w:i/>
+                <w:sz w:val="24"/>
+                <w:szCs w:val="24"/>
+              </w:rPr>
+              <w:t>Return Address</w:t>
+            </w:r>
+            <w:r>
+              <w:rPr>
+                <w:sz w:val="24"/>
+                <w:szCs w:val="24"/>
+              </w:rPr>
+              <w:t xml:space="preserve"> in a subroutine call.</w:t>
+            </w:r>
+          </w:p>
+        </w:tc>
+      </w:tr>
+    </w:tbl>
+    <w:p>
+      <w:pPr>
+        <w:rPr>
+          <w:b/>
+          <w:sz w:val="24"/>
+          <w:szCs w:val="24"/>
+        </w:rPr>
+      </w:pPr>
+      <w:r>
+        <w:rPr>
+          <w:b/>
+          <w:sz w:val="24"/>
+          <w:szCs w:val="24"/>
+        </w:rPr>
+        <w:t xml:space="preserve"> </w:t>
+      </w:r>
+      <w:r>
+        <w:rPr>
+          <w:b/>
+          <w:sz w:val="24"/>
+          <w:szCs w:val="24"/>
+        </w:rPr>
+        <w:br w:type="page"/>
+      </w:r>
+    </w:p>
+    <w:p>
+      <w:pPr>
+        <w:rPr>
+          <w:b/>
+          <w:sz w:val="24"/>
+          <w:szCs w:val="24"/>
+          <w:u w:val="single"/>
+        </w:rPr>
+      </w:pPr>
+    </w:p>
+    <w:p>
+      <w:pPr>
+        <w:rPr>
+          <w:b/>
+          <w:sz w:val="24"/>
+          <w:szCs w:val="24"/>
+          <w:u w:val="single"/>
+        </w:rPr>
+      </w:pPr>
+      <w:r>
+        <w:rPr>
+          <w:b/>
+          <w:sz w:val="24"/>
+          <w:szCs w:val="24"/>
+          <w:u w:val="single"/>
+        </w:rPr>
         <w:t>ISA Description</w:t>
       </w:r>
     </w:p>
@@ -3070,15 +4360,7 @@
                 <w:sz w:val="24"/>
                 <w:szCs w:val="24"/>
               </w:rPr>
-              <w:t>$</w:t>
-            </w:r>
-            <w:proofErr w:type="spellStart"/>
-            <w:r>
-              <w:rPr>
-                <w:sz w:val="24"/>
-                <w:szCs w:val="24"/>
-              </w:rPr>
-              <w:t>R</w:t>
+              <w:t>$R</w:t>
             </w:r>
             <w:r>
               <w:rPr>
@@ -3086,9 +4368,8 @@
                 <w:szCs w:val="24"/>
                 <w:vertAlign w:val="subscript"/>
               </w:rPr>
-              <w:t>c</w:t>
-            </w:r>
-            <w:proofErr w:type="spellEnd"/>
+              <w:t>d</w:t>
+            </w:r>
           </w:p>
         </w:tc>
         <w:tc>
@@ -22289,21 +23570,7 @@
                 <w:sz w:val="16"/>
                 <w:szCs w:val="16"/>
               </w:rPr>
-              <w:t>0</w:t>
-            </w:r>
-            <w:r>
-              <w:rPr>
-                <w:sz w:val="16"/>
-                <w:szCs w:val="16"/>
-              </w:rPr>
-              <w:t>c</w:t>
-            </w:r>
-            <w:r>
-              <w:rPr>
-                <w:sz w:val="16"/>
-                <w:szCs w:val="16"/>
-              </w:rPr>
-              <w:t>0</w:t>
+              <w:t>0c0</w:t>
             </w:r>
           </w:p>
         </w:tc>
@@ -22398,21 +23665,7 @@
                 <w:sz w:val="16"/>
                 <w:szCs w:val="16"/>
               </w:rPr>
-              <w:t>0</w:t>
-            </w:r>
-            <w:r>
-              <w:rPr>
-                <w:sz w:val="16"/>
-                <w:szCs w:val="16"/>
-              </w:rPr>
-              <w:t>c</w:t>
-            </w:r>
-            <w:r>
-              <w:rPr>
-                <w:sz w:val="16"/>
-                <w:szCs w:val="16"/>
-              </w:rPr>
-              <w:t>1</w:t>
+              <w:t>0c1</w:t>
             </w:r>
           </w:p>
         </w:tc>
@@ -22514,21 +23767,7 @@
                 <w:sz w:val="16"/>
                 <w:szCs w:val="16"/>
               </w:rPr>
-              <w:t>0</w:t>
-            </w:r>
-            <w:r>
-              <w:rPr>
-                <w:sz w:val="16"/>
-                <w:szCs w:val="16"/>
-              </w:rPr>
-              <w:t>c</w:t>
-            </w:r>
-            <w:r>
-              <w:rPr>
-                <w:sz w:val="16"/>
-                <w:szCs w:val="16"/>
-              </w:rPr>
-              <w:t>2</w:t>
+              <w:t>0c2</w:t>
             </w:r>
           </w:p>
         </w:tc>
@@ -22553,8 +23792,6 @@
               </w:rPr>
               <w:t>0x10011c3</w:t>
             </w:r>
-            <w:bookmarkStart w:id="0" w:name="_GoBack"/>
-            <w:bookmarkEnd w:id="0"/>
           </w:p>
         </w:tc>
       </w:tr>
@@ -22623,21 +23860,7 @@
                 <w:sz w:val="16"/>
                 <w:szCs w:val="16"/>
               </w:rPr>
-              <w:t>0</w:t>
-            </w:r>
-            <w:r>
-              <w:rPr>
-                <w:sz w:val="16"/>
-                <w:szCs w:val="16"/>
-              </w:rPr>
-              <w:t>c</w:t>
-            </w:r>
-            <w:r>
-              <w:rPr>
-                <w:sz w:val="16"/>
-                <w:szCs w:val="16"/>
-              </w:rPr>
-              <w:t>3</w:t>
+              <w:t>0c3</w:t>
             </w:r>
           </w:p>
         </w:tc>
@@ -39350,15 +40573,7 @@
           <w:sz w:val="24"/>
           <w:szCs w:val="24"/>
         </w:rPr>
-        <w:t>OR</w:t>
-      </w:r>
-      <w:r>
-        <w:rPr>
-          <w:b/>
-          <w:sz w:val="24"/>
-          <w:szCs w:val="24"/>
-        </w:rPr>
-        <w:t>-1</w:t>
+        <w:t>OR-1</w:t>
       </w:r>
       <w:r>
         <w:rPr>
@@ -39516,15 +40731,7 @@
           <w:sz w:val="24"/>
           <w:szCs w:val="24"/>
         </w:rPr>
-        <w:t>OR</w:t>
-      </w:r>
-      <w:r>
-        <w:rPr>
-          <w:b/>
-          <w:sz w:val="24"/>
-          <w:szCs w:val="24"/>
-        </w:rPr>
-        <w:t>-2</w:t>
+        <w:t>OR-2</w:t>
       </w:r>
       <w:r>
         <w:rPr>
@@ -39682,7 +40889,7 @@
           <w:sz w:val="24"/>
           <w:szCs w:val="24"/>
         </w:rPr>
-        <w:t>OR</w:t>
+        <w:t>OR-3</w:t>
       </w:r>
       <w:r>
         <w:rPr>
@@ -39690,7 +40897,7 @@
           <w:sz w:val="24"/>
           <w:szCs w:val="24"/>
         </w:rPr>
-        <w:t>-3</w:t>
+        <w:tab/>
       </w:r>
       <w:r>
         <w:rPr>
@@ -39698,40 +40905,24 @@
           <w:sz w:val="24"/>
           <w:szCs w:val="24"/>
         </w:rPr>
-        <w:tab/>
+        <w:t>R</w:t>
       </w:r>
       <w:r>
         <w:rPr>
           <w:b/>
           <w:sz w:val="24"/>
           <w:szCs w:val="24"/>
-        </w:rPr>
-        <w:t>R</w:t>
+          <w:vertAlign w:val="subscript"/>
+        </w:rPr>
+        <w:t>d</w:t>
       </w:r>
       <w:r>
         <w:rPr>
           <w:b/>
           <w:sz w:val="24"/>
           <w:szCs w:val="24"/>
-          <w:vertAlign w:val="subscript"/>
-        </w:rPr>
-        <w:t>d</w:t>
-      </w:r>
-      <w:r>
-        <w:rPr>
-          <w:b/>
-          <w:sz w:val="24"/>
-          <w:szCs w:val="24"/>
-        </w:rPr>
-        <w:t xml:space="preserve"> ← A or</w:t>
-      </w:r>
-      <w:r>
-        <w:rPr>
-          <w:b/>
-          <w:sz w:val="24"/>
-          <w:szCs w:val="24"/>
-        </w:rPr>
-        <w:t xml:space="preserve"> B</w:t>
+        </w:rPr>
+        <w:t xml:space="preserve"> ← A or B</w:t>
       </w:r>
     </w:p>
     <w:p>
@@ -39895,15 +41086,7 @@
           <w:sz w:val="24"/>
           <w:szCs w:val="24"/>
         </w:rPr>
-        <w:t>OR</w:t>
-      </w:r>
-      <w:r>
-        <w:rPr>
-          <w:b/>
-          <w:sz w:val="24"/>
-          <w:szCs w:val="24"/>
-        </w:rPr>
-        <w:t>-4</w:t>
+        <w:t>OR-4</w:t>
       </w:r>
       <w:r>
         <w:rPr>
@@ -41675,14 +42858,7 @@
                 <w:sz w:val="16"/>
                 <w:szCs w:val="16"/>
               </w:rPr>
-              <w:t>11</w:t>
-            </w:r>
-            <w:r>
-              <w:rPr>
-                <w:sz w:val="16"/>
-                <w:szCs w:val="16"/>
-              </w:rPr>
-              <w:t>00</w:t>
+              <w:t>1100</w:t>
             </w:r>
           </w:p>
           <w:p>
@@ -42161,14 +43337,7 @@
                 <w:sz w:val="16"/>
                 <w:szCs w:val="16"/>
               </w:rPr>
-              <w:t>OR</w:t>
-            </w:r>
-            <w:r>
-              <w:rPr>
-                <w:sz w:val="16"/>
-                <w:szCs w:val="16"/>
-              </w:rPr>
-              <w:t>-3</w:t>
+              <w:t>OR-3</w:t>
             </w:r>
           </w:p>
         </w:tc>
@@ -42208,14 +43377,7 @@
                 <w:sz w:val="16"/>
                 <w:szCs w:val="16"/>
               </w:rPr>
-              <w:t>11</w:t>
-            </w:r>
-            <w:r>
-              <w:rPr>
-                <w:sz w:val="16"/>
-                <w:szCs w:val="16"/>
-              </w:rPr>
-              <w:t>00</w:t>
+              <w:t>1100</w:t>
             </w:r>
           </w:p>
           <w:p>
@@ -42623,14 +43785,7 @@
                 <w:sz w:val="20"/>
                 <w:szCs w:val="20"/>
               </w:rPr>
-              <w:t>11</w:t>
-            </w:r>
-            <w:r>
-              <w:rPr>
-                <w:sz w:val="20"/>
-                <w:szCs w:val="20"/>
-              </w:rPr>
-              <w:t>1</w:t>
+              <w:t>111</w:t>
             </w:r>
           </w:p>
         </w:tc>
@@ -42701,14 +43856,7 @@
                 <w:sz w:val="16"/>
                 <w:szCs w:val="16"/>
               </w:rPr>
-              <w:t>OR</w:t>
-            </w:r>
-            <w:r>
-              <w:rPr>
-                <w:sz w:val="16"/>
-                <w:szCs w:val="16"/>
-              </w:rPr>
-              <w:t>-4</w:t>
+              <w:t>OR-4</w:t>
             </w:r>
           </w:p>
         </w:tc>
@@ -42748,14 +43896,7 @@
                 <w:sz w:val="16"/>
                 <w:szCs w:val="16"/>
               </w:rPr>
-              <w:t>11</w:t>
-            </w:r>
-            <w:r>
-              <w:rPr>
-                <w:sz w:val="16"/>
-                <w:szCs w:val="16"/>
-              </w:rPr>
-              <w:t>00</w:t>
+              <w:t>1100</w:t>
             </w:r>
           </w:p>
           <w:p>
@@ -43407,14 +44548,7 @@
                 <w:sz w:val="16"/>
                 <w:szCs w:val="16"/>
               </w:rPr>
-              <w:t>1c</w:t>
-            </w:r>
-            <w:r>
-              <w:rPr>
-                <w:sz w:val="16"/>
-                <w:szCs w:val="16"/>
-              </w:rPr>
-              <w:t xml:space="preserve">0 </w:t>
+              <w:t xml:space="preserve">1c0 </w:t>
             </w:r>
           </w:p>
         </w:tc>
@@ -43516,14 +44650,7 @@
                 <w:sz w:val="16"/>
                 <w:szCs w:val="16"/>
               </w:rPr>
-              <w:t>1c</w:t>
-            </w:r>
-            <w:r>
-              <w:rPr>
-                <w:sz w:val="16"/>
-                <w:szCs w:val="16"/>
-              </w:rPr>
-              <w:t>1</w:t>
+              <w:t>1c1</w:t>
             </w:r>
           </w:p>
         </w:tc>
@@ -43571,14 +44698,7 @@
                 <w:sz w:val="16"/>
                 <w:szCs w:val="16"/>
               </w:rPr>
-              <w:t>OR</w:t>
-            </w:r>
-            <w:r>
-              <w:rPr>
-                <w:sz w:val="16"/>
-                <w:szCs w:val="16"/>
-              </w:rPr>
-              <w:t>-3</w:t>
+              <w:t>OR-3</w:t>
             </w:r>
           </w:p>
         </w:tc>
@@ -43618,14 +44738,7 @@
                 <w:sz w:val="16"/>
                 <w:szCs w:val="16"/>
               </w:rPr>
-              <w:t>1c</w:t>
-            </w:r>
-            <w:r>
-              <w:rPr>
-                <w:sz w:val="16"/>
-                <w:szCs w:val="16"/>
-              </w:rPr>
-              <w:t>2</w:t>
+              <w:t>1c2</w:t>
             </w:r>
           </w:p>
         </w:tc>
@@ -43680,14 +44793,7 @@
                 <w:sz w:val="16"/>
                 <w:szCs w:val="16"/>
               </w:rPr>
-              <w:t>OR</w:t>
-            </w:r>
-            <w:r>
-              <w:rPr>
-                <w:sz w:val="16"/>
-                <w:szCs w:val="16"/>
-              </w:rPr>
-              <w:t>-4</w:t>
+              <w:t>OR-4</w:t>
             </w:r>
           </w:p>
         </w:tc>
@@ -43727,14 +44833,7 @@
                 <w:sz w:val="16"/>
                 <w:szCs w:val="16"/>
               </w:rPr>
-              <w:t>1c</w:t>
-            </w:r>
-            <w:r>
-              <w:rPr>
-                <w:sz w:val="16"/>
-                <w:szCs w:val="16"/>
-              </w:rPr>
-              <w:t>3</w:t>
+              <w:t>1c3</w:t>
             </w:r>
           </w:p>
         </w:tc>
@@ -49722,7 +50821,14 @@
           <w:sz w:val="24"/>
           <w:szCs w:val="24"/>
         </w:rPr>
-        <w:t>lw</w:t>
+        <w:t>s</w:t>
+      </w:r>
+      <w:r>
+        <w:rPr>
+          <w:sz w:val="24"/>
+          <w:szCs w:val="24"/>
+        </w:rPr>
+        <w:t>w</w:t>
       </w:r>
       <w:proofErr w:type="spellEnd"/>
       <w:r>
@@ -49932,8 +51038,10 @@
           <w:szCs w:val="24"/>
         </w:rPr>
         <w:tab/>
-        <w:t>00 1000</w:t>
-      </w:r>
+        <w:t>00 1001</w:t>
+      </w:r>
+      <w:bookmarkStart w:id="0" w:name="_GoBack"/>
+      <w:bookmarkEnd w:id="0"/>
     </w:p>
     <w:p>
       <w:pPr>
@@ -50319,7 +51427,7 @@
                 <w:sz w:val="24"/>
                 <w:szCs w:val="24"/>
               </w:rPr>
-              <w:t>00 1000</w:t>
+              <w:t>00 1001</w:t>
             </w:r>
           </w:p>
         </w:tc>
@@ -62733,14 +63841,7 @@
           <w:sz w:val="24"/>
           <w:szCs w:val="24"/>
         </w:rPr>
-        <w:t>is a</w:t>
-      </w:r>
-      <w:r>
-        <w:rPr>
-          <w:sz w:val="24"/>
-          <w:szCs w:val="24"/>
-        </w:rPr>
-        <w:t xml:space="preserve"> register alias for $R</w:t>
+        <w:t>is a register alias for $R</w:t>
       </w:r>
       <w:r>
         <w:rPr>
@@ -62755,28 +63856,7 @@
           <w:sz w:val="24"/>
           <w:szCs w:val="24"/>
         </w:rPr>
-        <w:t>. This register is</w:t>
-      </w:r>
-      <w:r>
-        <w:rPr>
-          <w:sz w:val="24"/>
-          <w:szCs w:val="24"/>
-        </w:rPr>
-        <w:t xml:space="preserve"> used for</w:t>
-      </w:r>
-      <w:r>
-        <w:rPr>
-          <w:sz w:val="24"/>
-          <w:szCs w:val="24"/>
-        </w:rPr>
-        <w:t xml:space="preserve"> storing</w:t>
-      </w:r>
-      <w:r>
-        <w:rPr>
-          <w:sz w:val="24"/>
-          <w:szCs w:val="24"/>
-        </w:rPr>
-        <w:t xml:space="preserve"> return addresses</w:t>
+        <w:t>. This register is used for storing return addresses</w:t>
       </w:r>
     </w:p>
     <w:p>
@@ -75992,6 +77072,119 @@
 <file path=word/numbering.xml><?xml version="1.0" encoding="utf-8"?>
 <w:numbering xmlns:wpc="http://schemas.microsoft.com/office/word/2010/wordprocessingCanvas" xmlns:mc="http://schemas.openxmlformats.org/markup-compatibility/2006" xmlns:o="urn:schemas-microsoft-com:office:office" xmlns:r="http://schemas.openxmlformats.org/officeDocument/2006/relationships" xmlns:m="http://schemas.openxmlformats.org/officeDocument/2006/math" xmlns:v="urn:schemas-microsoft-com:vml" xmlns:wp14="http://schemas.microsoft.com/office/word/2010/wordprocessingDrawing" xmlns:wp="http://schemas.openxmlformats.org/drawingml/2006/wordprocessingDrawing" xmlns:w10="urn:schemas-microsoft-com:office:word" xmlns:w="http://schemas.openxmlformats.org/wordprocessingml/2006/main" xmlns:w14="http://schemas.microsoft.com/office/word/2010/wordml" xmlns:w15="http://schemas.microsoft.com/office/word/2012/wordml" xmlns:wpg="http://schemas.microsoft.com/office/word/2010/wordprocessingGroup" xmlns:wpi="http://schemas.microsoft.com/office/word/2010/wordprocessingInk" xmlns:wne="http://schemas.microsoft.com/office/word/2006/wordml" xmlns:wps="http://schemas.microsoft.com/office/word/2010/wordprocessingShape" mc:Ignorable="w14 w15 wp14">
   <w:abstractNum w:abstractNumId="0" w15:restartNumberingAfterBreak="0">
+    <w:nsid w:val="0B2F33A0"/>
+    <w:multiLevelType w:val="hybridMultilevel"/>
+    <w:tmpl w:val="660C622E"/>
+    <w:lvl w:ilvl="0" w:tplc="04090001">
+      <w:start w:val="1"/>
+      <w:numFmt w:val="bullet"/>
+      <w:lvlText w:val=""/>
+      <w:lvlJc w:val="left"/>
+      <w:pPr>
+        <w:ind w:left="1080" w:hanging="360"/>
+      </w:pPr>
+      <w:rPr>
+        <w:rFonts w:ascii="Symbol" w:hAnsi="Symbol" w:hint="default"/>
+      </w:rPr>
+    </w:lvl>
+    <w:lvl w:ilvl="1" w:tplc="04090003" w:tentative="1">
+      <w:start w:val="1"/>
+      <w:numFmt w:val="bullet"/>
+      <w:lvlText w:val="o"/>
+      <w:lvlJc w:val="left"/>
+      <w:pPr>
+        <w:ind w:left="1800" w:hanging="360"/>
+      </w:pPr>
+      <w:rPr>
+        <w:rFonts w:ascii="Courier New" w:hAnsi="Courier New" w:cs="Courier New" w:hint="default"/>
+      </w:rPr>
+    </w:lvl>
+    <w:lvl w:ilvl="2" w:tplc="04090005" w:tentative="1">
+      <w:start w:val="1"/>
+      <w:numFmt w:val="bullet"/>
+      <w:lvlText w:val=""/>
+      <w:lvlJc w:val="left"/>
+      <w:pPr>
+        <w:ind w:left="2520" w:hanging="360"/>
+      </w:pPr>
+      <w:rPr>
+        <w:rFonts w:ascii="Wingdings" w:hAnsi="Wingdings" w:hint="default"/>
+      </w:rPr>
+    </w:lvl>
+    <w:lvl w:ilvl="3" w:tplc="04090001" w:tentative="1">
+      <w:start w:val="1"/>
+      <w:numFmt w:val="bullet"/>
+      <w:lvlText w:val=""/>
+      <w:lvlJc w:val="left"/>
+      <w:pPr>
+        <w:ind w:left="3240" w:hanging="360"/>
+      </w:pPr>
+      <w:rPr>
+        <w:rFonts w:ascii="Symbol" w:hAnsi="Symbol" w:hint="default"/>
+      </w:rPr>
+    </w:lvl>
+    <w:lvl w:ilvl="4" w:tplc="04090003" w:tentative="1">
+      <w:start w:val="1"/>
+      <w:numFmt w:val="bullet"/>
+      <w:lvlText w:val="o"/>
+      <w:lvlJc w:val="left"/>
+      <w:pPr>
+        <w:ind w:left="3960" w:hanging="360"/>
+      </w:pPr>
+      <w:rPr>
+        <w:rFonts w:ascii="Courier New" w:hAnsi="Courier New" w:cs="Courier New" w:hint="default"/>
+      </w:rPr>
+    </w:lvl>
+    <w:lvl w:ilvl="5" w:tplc="04090005" w:tentative="1">
+      <w:start w:val="1"/>
+      <w:numFmt w:val="bullet"/>
+      <w:lvlText w:val=""/>
+      <w:lvlJc w:val="left"/>
+      <w:pPr>
+        <w:ind w:left="4680" w:hanging="360"/>
+      </w:pPr>
+      <w:rPr>
+        <w:rFonts w:ascii="Wingdings" w:hAnsi="Wingdings" w:hint="default"/>
+      </w:rPr>
+    </w:lvl>
+    <w:lvl w:ilvl="6" w:tplc="04090001" w:tentative="1">
+      <w:start w:val="1"/>
+      <w:numFmt w:val="bullet"/>
+      <w:lvlText w:val=""/>
+      <w:lvlJc w:val="left"/>
+      <w:pPr>
+        <w:ind w:left="5400" w:hanging="360"/>
+      </w:pPr>
+      <w:rPr>
+        <w:rFonts w:ascii="Symbol" w:hAnsi="Symbol" w:hint="default"/>
+      </w:rPr>
+    </w:lvl>
+    <w:lvl w:ilvl="7" w:tplc="04090003" w:tentative="1">
+      <w:start w:val="1"/>
+      <w:numFmt w:val="bullet"/>
+      <w:lvlText w:val="o"/>
+      <w:lvlJc w:val="left"/>
+      <w:pPr>
+        <w:ind w:left="6120" w:hanging="360"/>
+      </w:pPr>
+      <w:rPr>
+        <w:rFonts w:ascii="Courier New" w:hAnsi="Courier New" w:cs="Courier New" w:hint="default"/>
+      </w:rPr>
+    </w:lvl>
+    <w:lvl w:ilvl="8" w:tplc="04090005" w:tentative="1">
+      <w:start w:val="1"/>
+      <w:numFmt w:val="bullet"/>
+      <w:lvlText w:val=""/>
+      <w:lvlJc w:val="left"/>
+      <w:pPr>
+        <w:ind w:left="6840" w:hanging="360"/>
+      </w:pPr>
+      <w:rPr>
+        <w:rFonts w:ascii="Wingdings" w:hAnsi="Wingdings" w:hint="default"/>
+      </w:rPr>
+    </w:lvl>
+  </w:abstractNum>
+  <w:abstractNum w:abstractNumId="1" w15:restartNumberingAfterBreak="0">
     <w:nsid w:val="1B972EB5"/>
     <w:multiLevelType w:val="hybridMultilevel"/>
     <w:tmpl w:val="73724FB0"/>
@@ -76104,7 +77297,233 @@
       </w:rPr>
     </w:lvl>
   </w:abstractNum>
-  <w:abstractNum w:abstractNumId="1" w15:restartNumberingAfterBreak="0">
+  <w:abstractNum w:abstractNumId="2" w15:restartNumberingAfterBreak="0">
+    <w:nsid w:val="342479ED"/>
+    <w:multiLevelType w:val="hybridMultilevel"/>
+    <w:tmpl w:val="B1E64E2A"/>
+    <w:lvl w:ilvl="0" w:tplc="04090001">
+      <w:start w:val="1"/>
+      <w:numFmt w:val="bullet"/>
+      <w:lvlText w:val=""/>
+      <w:lvlJc w:val="left"/>
+      <w:pPr>
+        <w:ind w:left="3960" w:hanging="360"/>
+      </w:pPr>
+      <w:rPr>
+        <w:rFonts w:ascii="Symbol" w:hAnsi="Symbol" w:hint="default"/>
+      </w:rPr>
+    </w:lvl>
+    <w:lvl w:ilvl="1" w:tplc="04090003" w:tentative="1">
+      <w:start w:val="1"/>
+      <w:numFmt w:val="bullet"/>
+      <w:lvlText w:val="o"/>
+      <w:lvlJc w:val="left"/>
+      <w:pPr>
+        <w:ind w:left="4680" w:hanging="360"/>
+      </w:pPr>
+      <w:rPr>
+        <w:rFonts w:ascii="Courier New" w:hAnsi="Courier New" w:cs="Courier New" w:hint="default"/>
+      </w:rPr>
+    </w:lvl>
+    <w:lvl w:ilvl="2" w:tplc="04090005" w:tentative="1">
+      <w:start w:val="1"/>
+      <w:numFmt w:val="bullet"/>
+      <w:lvlText w:val=""/>
+      <w:lvlJc w:val="left"/>
+      <w:pPr>
+        <w:ind w:left="5400" w:hanging="360"/>
+      </w:pPr>
+      <w:rPr>
+        <w:rFonts w:ascii="Wingdings" w:hAnsi="Wingdings" w:hint="default"/>
+      </w:rPr>
+    </w:lvl>
+    <w:lvl w:ilvl="3" w:tplc="04090001" w:tentative="1">
+      <w:start w:val="1"/>
+      <w:numFmt w:val="bullet"/>
+      <w:lvlText w:val=""/>
+      <w:lvlJc w:val="left"/>
+      <w:pPr>
+        <w:ind w:left="6120" w:hanging="360"/>
+      </w:pPr>
+      <w:rPr>
+        <w:rFonts w:ascii="Symbol" w:hAnsi="Symbol" w:hint="default"/>
+      </w:rPr>
+    </w:lvl>
+    <w:lvl w:ilvl="4" w:tplc="04090003" w:tentative="1">
+      <w:start w:val="1"/>
+      <w:numFmt w:val="bullet"/>
+      <w:lvlText w:val="o"/>
+      <w:lvlJc w:val="left"/>
+      <w:pPr>
+        <w:ind w:left="6840" w:hanging="360"/>
+      </w:pPr>
+      <w:rPr>
+        <w:rFonts w:ascii="Courier New" w:hAnsi="Courier New" w:cs="Courier New" w:hint="default"/>
+      </w:rPr>
+    </w:lvl>
+    <w:lvl w:ilvl="5" w:tplc="04090005" w:tentative="1">
+      <w:start w:val="1"/>
+      <w:numFmt w:val="bullet"/>
+      <w:lvlText w:val=""/>
+      <w:lvlJc w:val="left"/>
+      <w:pPr>
+        <w:ind w:left="7560" w:hanging="360"/>
+      </w:pPr>
+      <w:rPr>
+        <w:rFonts w:ascii="Wingdings" w:hAnsi="Wingdings" w:hint="default"/>
+      </w:rPr>
+    </w:lvl>
+    <w:lvl w:ilvl="6" w:tplc="04090001" w:tentative="1">
+      <w:start w:val="1"/>
+      <w:numFmt w:val="bullet"/>
+      <w:lvlText w:val=""/>
+      <w:lvlJc w:val="left"/>
+      <w:pPr>
+        <w:ind w:left="8280" w:hanging="360"/>
+      </w:pPr>
+      <w:rPr>
+        <w:rFonts w:ascii="Symbol" w:hAnsi="Symbol" w:hint="default"/>
+      </w:rPr>
+    </w:lvl>
+    <w:lvl w:ilvl="7" w:tplc="04090003" w:tentative="1">
+      <w:start w:val="1"/>
+      <w:numFmt w:val="bullet"/>
+      <w:lvlText w:val="o"/>
+      <w:lvlJc w:val="left"/>
+      <w:pPr>
+        <w:ind w:left="9000" w:hanging="360"/>
+      </w:pPr>
+      <w:rPr>
+        <w:rFonts w:ascii="Courier New" w:hAnsi="Courier New" w:cs="Courier New" w:hint="default"/>
+      </w:rPr>
+    </w:lvl>
+    <w:lvl w:ilvl="8" w:tplc="04090005" w:tentative="1">
+      <w:start w:val="1"/>
+      <w:numFmt w:val="bullet"/>
+      <w:lvlText w:val=""/>
+      <w:lvlJc w:val="left"/>
+      <w:pPr>
+        <w:ind w:left="9720" w:hanging="360"/>
+      </w:pPr>
+      <w:rPr>
+        <w:rFonts w:ascii="Wingdings" w:hAnsi="Wingdings" w:hint="default"/>
+      </w:rPr>
+    </w:lvl>
+  </w:abstractNum>
+  <w:abstractNum w:abstractNumId="3" w15:restartNumberingAfterBreak="0">
+    <w:nsid w:val="37614952"/>
+    <w:multiLevelType w:val="hybridMultilevel"/>
+    <w:tmpl w:val="365E4504"/>
+    <w:lvl w:ilvl="0" w:tplc="04090001">
+      <w:start w:val="1"/>
+      <w:numFmt w:val="bullet"/>
+      <w:lvlText w:val=""/>
+      <w:lvlJc w:val="left"/>
+      <w:pPr>
+        <w:ind w:left="3600" w:hanging="360"/>
+      </w:pPr>
+      <w:rPr>
+        <w:rFonts w:ascii="Symbol" w:hAnsi="Symbol" w:hint="default"/>
+      </w:rPr>
+    </w:lvl>
+    <w:lvl w:ilvl="1" w:tplc="04090003" w:tentative="1">
+      <w:start w:val="1"/>
+      <w:numFmt w:val="bullet"/>
+      <w:lvlText w:val="o"/>
+      <w:lvlJc w:val="left"/>
+      <w:pPr>
+        <w:ind w:left="4320" w:hanging="360"/>
+      </w:pPr>
+      <w:rPr>
+        <w:rFonts w:ascii="Courier New" w:hAnsi="Courier New" w:cs="Courier New" w:hint="default"/>
+      </w:rPr>
+    </w:lvl>
+    <w:lvl w:ilvl="2" w:tplc="04090005" w:tentative="1">
+      <w:start w:val="1"/>
+      <w:numFmt w:val="bullet"/>
+      <w:lvlText w:val=""/>
+      <w:lvlJc w:val="left"/>
+      <w:pPr>
+        <w:ind w:left="5040" w:hanging="360"/>
+      </w:pPr>
+      <w:rPr>
+        <w:rFonts w:ascii="Wingdings" w:hAnsi="Wingdings" w:hint="default"/>
+      </w:rPr>
+    </w:lvl>
+    <w:lvl w:ilvl="3" w:tplc="04090001" w:tentative="1">
+      <w:start w:val="1"/>
+      <w:numFmt w:val="bullet"/>
+      <w:lvlText w:val=""/>
+      <w:lvlJc w:val="left"/>
+      <w:pPr>
+        <w:ind w:left="5760" w:hanging="360"/>
+      </w:pPr>
+      <w:rPr>
+        <w:rFonts w:ascii="Symbol" w:hAnsi="Symbol" w:hint="default"/>
+      </w:rPr>
+    </w:lvl>
+    <w:lvl w:ilvl="4" w:tplc="04090003" w:tentative="1">
+      <w:start w:val="1"/>
+      <w:numFmt w:val="bullet"/>
+      <w:lvlText w:val="o"/>
+      <w:lvlJc w:val="left"/>
+      <w:pPr>
+        <w:ind w:left="6480" w:hanging="360"/>
+      </w:pPr>
+      <w:rPr>
+        <w:rFonts w:ascii="Courier New" w:hAnsi="Courier New" w:cs="Courier New" w:hint="default"/>
+      </w:rPr>
+    </w:lvl>
+    <w:lvl w:ilvl="5" w:tplc="04090005" w:tentative="1">
+      <w:start w:val="1"/>
+      <w:numFmt w:val="bullet"/>
+      <w:lvlText w:val=""/>
+      <w:lvlJc w:val="left"/>
+      <w:pPr>
+        <w:ind w:left="7200" w:hanging="360"/>
+      </w:pPr>
+      <w:rPr>
+        <w:rFonts w:ascii="Wingdings" w:hAnsi="Wingdings" w:hint="default"/>
+      </w:rPr>
+    </w:lvl>
+    <w:lvl w:ilvl="6" w:tplc="04090001" w:tentative="1">
+      <w:start w:val="1"/>
+      <w:numFmt w:val="bullet"/>
+      <w:lvlText w:val=""/>
+      <w:lvlJc w:val="left"/>
+      <w:pPr>
+        <w:ind w:left="7920" w:hanging="360"/>
+      </w:pPr>
+      <w:rPr>
+        <w:rFonts w:ascii="Symbol" w:hAnsi="Symbol" w:hint="default"/>
+      </w:rPr>
+    </w:lvl>
+    <w:lvl w:ilvl="7" w:tplc="04090003" w:tentative="1">
+      <w:start w:val="1"/>
+      <w:numFmt w:val="bullet"/>
+      <w:lvlText w:val="o"/>
+      <w:lvlJc w:val="left"/>
+      <w:pPr>
+        <w:ind w:left="8640" w:hanging="360"/>
+      </w:pPr>
+      <w:rPr>
+        <w:rFonts w:ascii="Courier New" w:hAnsi="Courier New" w:cs="Courier New" w:hint="default"/>
+      </w:rPr>
+    </w:lvl>
+    <w:lvl w:ilvl="8" w:tplc="04090005" w:tentative="1">
+      <w:start w:val="1"/>
+      <w:numFmt w:val="bullet"/>
+      <w:lvlText w:val=""/>
+      <w:lvlJc w:val="left"/>
+      <w:pPr>
+        <w:ind w:left="9360" w:hanging="360"/>
+      </w:pPr>
+      <w:rPr>
+        <w:rFonts w:ascii="Wingdings" w:hAnsi="Wingdings" w:hint="default"/>
+      </w:rPr>
+    </w:lvl>
+  </w:abstractNum>
+  <w:abstractNum w:abstractNumId="4" w15:restartNumberingAfterBreak="0">
     <w:nsid w:val="705F3E17"/>
     <w:multiLevelType w:val="hybridMultilevel"/>
     <w:tmpl w:val="A1D043EC"/>
@@ -76218,10 +77637,19 @@
     </w:lvl>
   </w:abstractNum>
   <w:num w:numId="1">
+    <w:abstractNumId w:val="1"/>
+  </w:num>
+  <w:num w:numId="2">
+    <w:abstractNumId w:val="4"/>
+  </w:num>
+  <w:num w:numId="3">
     <w:abstractNumId w:val="0"/>
   </w:num>
-  <w:num w:numId="2">
-    <w:abstractNumId w:val="1"/>
+  <w:num w:numId="4">
+    <w:abstractNumId w:val="2"/>
+  </w:num>
+  <w:num w:numId="5">
+    <w:abstractNumId w:val="3"/>
   </w:num>
 </w:numbering>
 </file>

</xml_diff>